<commit_message>
Changed Defect Number From 78950 To 298561 as requested by Donata L
git-svn-id: svn://127.0.0.1/Core@9312 17c802ae-cbca-534c-9e8e-6d19a4926c45
</commit_message>
<xml_diff>
--- a/trunk/doc/readme_exnm04050002en_updt45.docx
+++ b/trunk/doc/readme_exnm04050002en_updt45.docx
@@ -2,7 +2,10 @@
 <file path=word/document.xml><?xml version="1.0" encoding="utf-8"?>
 <w:document xmlns:wpc="http://schemas.microsoft.com/office/word/2010/wordprocessingCanvas" xmlns:mc="http://schemas.openxmlformats.org/markup-compatibility/2006" xmlns:o="urn:schemas-microsoft-com:office:office" xmlns:r="http://schemas.openxmlformats.org/officeDocument/2006/relationships" xmlns:m="http://schemas.openxmlformats.org/officeDocument/2006/math" xmlns:v="urn:schemas-microsoft-com:vml" xmlns:wp14="http://schemas.microsoft.com/office/word/2010/wordprocessingDrawing" xmlns:wp="http://schemas.openxmlformats.org/drawingml/2006/wordprocessingDrawing" xmlns:w10="urn:schemas-microsoft-com:office:word" xmlns:w="http://schemas.openxmlformats.org/wordprocessingml/2006/main" xmlns:w14="http://schemas.microsoft.com/office/word/2010/wordml" xmlns:w15="http://schemas.microsoft.com/office/word/2012/wordml" xmlns:wpg="http://schemas.microsoft.com/office/word/2010/wordprocessingGroup" xmlns:wpi="http://schemas.microsoft.com/office/word/2010/wordprocessingInk" xmlns:wne="http://schemas.microsoft.com/office/word/2006/wordml" xmlns:wps="http://schemas.microsoft.com/office/word/2010/wordprocessingShape" mc:Ignorable="w14 w15 wp14">
   <w:body>
-    <w:p/>
+    <w:p>
+      <w:bookmarkStart w:id="0" w:name="_GoBack"/>
+      <w:bookmarkEnd w:id="0"/>
+    </w:p>
     <w:p/>
     <w:p/>
     <w:p/>
@@ -516,12 +519,12 @@
           <w:numId w:val="23"/>
         </w:numPr>
       </w:pPr>
-      <w:bookmarkStart w:id="0" w:name="_Toc429752383"/>
+      <w:bookmarkStart w:id="1" w:name="_Toc429752383"/>
       <w:r>
         <w:lastRenderedPageBreak/>
         <w:t>Introduction</w:t>
       </w:r>
-      <w:bookmarkEnd w:id="0"/>
+      <w:bookmarkEnd w:id="1"/>
       <w:r>
         <w:t xml:space="preserve"> </w:t>
       </w:r>
@@ -626,11 +629,11 @@
       <w:pPr>
         <w:pStyle w:val="Heading1"/>
       </w:pPr>
-      <w:bookmarkStart w:id="1" w:name="_Toc429752384"/>
+      <w:bookmarkStart w:id="2" w:name="_Toc429752384"/>
       <w:r>
         <w:t>Fix Details</w:t>
       </w:r>
-      <w:bookmarkEnd w:id="1"/>
+      <w:bookmarkEnd w:id="2"/>
     </w:p>
     <w:tbl>
       <w:tblPr>
@@ -1434,11 +1437,11 @@
       <w:pPr>
         <w:pStyle w:val="Heading1"/>
       </w:pPr>
-      <w:bookmarkStart w:id="2" w:name="_Toc429752385"/>
+      <w:bookmarkStart w:id="3" w:name="_Toc429752385"/>
       <w:r>
         <w:t>List of Amended Files</w:t>
       </w:r>
-      <w:bookmarkEnd w:id="2"/>
+      <w:bookmarkEnd w:id="3"/>
     </w:p>
     <w:tbl>
       <w:tblPr>
@@ -1583,8 +1586,6 @@
             <w:r>
               <w:t>8</w:t>
             </w:r>
-            <w:bookmarkStart w:id="3" w:name="_GoBack"/>
-            <w:bookmarkEnd w:id="3"/>
           </w:p>
         </w:tc>
       </w:tr>
@@ -1840,7 +1841,10 @@
               <w:pStyle w:val="TableText"/>
             </w:pPr>
             <w:r>
-              <w:t>Defect 78950</w:t>
+              <w:t xml:space="preserve">Defect </w:t>
+            </w:r>
+            <w:r>
+              <w:t>298561</w:t>
             </w:r>
           </w:p>
         </w:tc>
@@ -2269,7 +2273,7 @@
             <w:fldChar w:fldCharType="separate"/>
           </w:r>
           <w:r>
-            <w:t>11-Sep-15</w:t>
+            <w:t>25-Sep-15</w:t>
           </w:r>
           <w:r>
             <w:fldChar w:fldCharType="end"/>
@@ -2556,7 +2560,7 @@
             <w:rPr>
               <w:noProof/>
             </w:rPr>
-            <w:t>3</w:t>
+            <w:t>1</w:t>
           </w:r>
           <w:r>
             <w:rPr>

</xml_diff>